<commit_message>
finishing supplement and organizational stuff
</commit_message>
<xml_diff>
--- a/Ex 1/4 Manuscript/Emily Honors Thesis Supplemental Analyses.docx
+++ b/Ex 1/4 Manuscript/Emily Honors Thesis Supplemental Analyses.docx
@@ -1,6 +1,6 @@
 
 <file path=word/document.xml><?xml version="1.0" encoding="utf-8"?>
-<w:document xmlns:wpc="http://schemas.microsoft.com/office/word/2010/wordprocessingCanvas" xmlns:cx="http://schemas.microsoft.com/office/drawing/2014/chartex" xmlns:cx1="http://schemas.microsoft.com/office/drawing/2015/9/8/chartex" xmlns:cx2="http://schemas.microsoft.com/office/drawing/2015/10/21/chartex" xmlns:cx3="http://schemas.microsoft.com/office/drawing/2016/5/9/chartex" xmlns:cx4="http://schemas.microsoft.com/office/drawing/2016/5/10/chartex" xmlns:cx5="http://schemas.microsoft.com/office/drawing/2016/5/11/chartex" xmlns:cx6="http://schemas.microsoft.com/office/drawing/2016/5/12/chartex" xmlns:cx7="http://schemas.microsoft.com/office/drawing/2016/5/13/chartex" xmlns:cx8="http://schemas.microsoft.com/office/drawing/2016/5/14/chartex" xmlns:mc="http://schemas.openxmlformats.org/markup-compatibility/2006" xmlns:aink="http://schemas.microsoft.com/office/drawing/2016/ink" xmlns:am3d="http://schemas.microsoft.com/office/drawing/2017/model3d" xmlns:o="urn:schemas-microsoft-com:office:office" xmlns:r="http://schemas.openxmlformats.org/officeDocument/2006/relationships" xmlns:m="http://schemas.openxmlformats.org/officeDocument/2006/math" xmlns:v="urn:schemas-microsoft-com:vml" xmlns:wp14="http://schemas.microsoft.com/office/word/2010/wordprocessingDrawing" xmlns:wp="http://schemas.openxmlformats.org/drawingml/2006/wordprocessingDrawing" xmlns:w10="urn:schemas-microsoft-com:office:word" xmlns:w="http://schemas.openxmlformats.org/wordprocessingml/2006/main" xmlns:w14="http://schemas.microsoft.com/office/word/2010/wordml" xmlns:w15="http://schemas.microsoft.com/office/word/2012/wordml" xmlns:w16cex="http://schemas.microsoft.com/office/word/2018/wordml/cex" xmlns:w16cid="http://schemas.microsoft.com/office/word/2016/wordml/cid" xmlns:w16="http://schemas.microsoft.com/office/word/2018/wordml" xmlns:w16se="http://schemas.microsoft.com/office/word/2015/wordml/symex" xmlns:wpg="http://schemas.microsoft.com/office/word/2010/wordprocessingGroup" xmlns:wpi="http://schemas.microsoft.com/office/word/2010/wordprocessingInk" xmlns:wne="http://schemas.microsoft.com/office/word/2006/wordml" xmlns:wps="http://schemas.microsoft.com/office/word/2010/wordprocessingShape" mc:Ignorable="w14 w15 w16se w16cid w16 w16cex wp14">
+<w:document xmlns:wpc="http://schemas.microsoft.com/office/word/2010/wordprocessingCanvas" xmlns:cx="http://schemas.microsoft.com/office/drawing/2014/chartex" xmlns:cx1="http://schemas.microsoft.com/office/drawing/2015/9/8/chartex" xmlns:cx2="http://schemas.microsoft.com/office/drawing/2015/10/21/chartex" xmlns:cx3="http://schemas.microsoft.com/office/drawing/2016/5/9/chartex" xmlns:cx4="http://schemas.microsoft.com/office/drawing/2016/5/10/chartex" xmlns:cx5="http://schemas.microsoft.com/office/drawing/2016/5/11/chartex" xmlns:cx6="http://schemas.microsoft.com/office/drawing/2016/5/12/chartex" xmlns:cx7="http://schemas.microsoft.com/office/drawing/2016/5/13/chartex" xmlns:cx8="http://schemas.microsoft.com/office/drawing/2016/5/14/chartex" xmlns:mc="http://schemas.openxmlformats.org/markup-compatibility/2006" xmlns:aink="http://schemas.microsoft.com/office/drawing/2016/ink" xmlns:am3d="http://schemas.microsoft.com/office/drawing/2017/model3d" xmlns:o="urn:schemas-microsoft-com:office:office" xmlns:r="http://schemas.openxmlformats.org/officeDocument/2006/relationships" xmlns:m="http://schemas.openxmlformats.org/officeDocument/2006/math" xmlns:v="urn:schemas-microsoft-com:vml" xmlns:wp14="http://schemas.microsoft.com/office/word/2010/wordprocessingDrawing" xmlns:wp="http://schemas.openxmlformats.org/drawingml/2006/wordprocessingDrawing" xmlns:w10="urn:schemas-microsoft-com:office:word" xmlns:w="http://schemas.openxmlformats.org/wordprocessingml/2006/main" xmlns:w14="http://schemas.microsoft.com/office/word/2010/wordml" xmlns:w15="http://schemas.microsoft.com/office/word/2012/wordml" xmlns:w16cid="http://schemas.microsoft.com/office/word/2016/wordml/cid" xmlns:w16se="http://schemas.microsoft.com/office/word/2015/wordml/symex" xmlns:wpg="http://schemas.microsoft.com/office/word/2010/wordprocessingGroup" xmlns:wpi="http://schemas.microsoft.com/office/word/2010/wordprocessingInk" xmlns:wne="http://schemas.microsoft.com/office/word/2006/wordml" xmlns:wps="http://schemas.microsoft.com/office/word/2010/wordprocessingShape" mc:Ignorable="w14 w15 w16se w16cid wp14">
   <w:body>
     <w:p>
       <w:pPr>
@@ -1315,8 +1315,11 @@
     <w:p>
       <w:pPr>
         <w:spacing w:after="0" w:line="480" w:lineRule="auto"/>
-        <w:rPr>
-          <w:rFonts w:ascii="Times New Roman" w:hAnsi="Times New Roman" w:cs="Times New Roman"/>
+        <w:jc w:val="center"/>
+        <w:rPr>
+          <w:rFonts w:ascii="Times New Roman" w:hAnsi="Times New Roman" w:cs="Times New Roman"/>
+          <w:b/>
+          <w:bCs/>
           <w:sz w:val="24"/>
           <w:szCs w:val="24"/>
         </w:rPr>
@@ -1324,11 +1327,354 @@
       <w:r>
         <w:rPr>
           <w:rFonts w:ascii="Times New Roman" w:hAnsi="Times New Roman" w:cs="Times New Roman"/>
-          <w:sz w:val="24"/>
-          <w:szCs w:val="24"/>
-          <w:highlight w:val="yellow"/>
-        </w:rPr>
-        <w:t>[BLOCK 1 VS BLOCK 2 CALIBRATION]</w:t>
+          <w:b/>
+          <w:bCs/>
+          <w:sz w:val="24"/>
+          <w:szCs w:val="24"/>
+        </w:rPr>
+        <w:t>Experiment 2 Warning Effects</w:t>
+      </w:r>
+    </w:p>
+    <w:p>
+      <w:pPr>
+        <w:spacing w:after="0" w:line="480" w:lineRule="auto"/>
+        <w:ind w:firstLine="720"/>
+        <w:rPr>
+          <w:rFonts w:ascii="Times New Roman" w:hAnsi="Times New Roman" w:cs="Times New Roman"/>
+          <w:sz w:val="24"/>
+          <w:szCs w:val="24"/>
+        </w:rPr>
+      </w:pPr>
+      <w:r>
+        <w:rPr>
+          <w:rFonts w:ascii="Times New Roman" w:hAnsi="Times New Roman" w:cs="Times New Roman"/>
+          <w:sz w:val="24"/>
+          <w:szCs w:val="24"/>
+        </w:rPr>
+        <w:t xml:space="preserve">Next, using a </w:t>
+      </w:r>
+      <w:r>
+        <w:rPr>
+          <w:rFonts w:ascii="Times New Roman" w:hAnsi="Times New Roman" w:cs="Times New Roman"/>
+          <w:sz w:val="24"/>
+          <w:szCs w:val="24"/>
+        </w:rPr>
+        <w:t xml:space="preserve">4 (Pair Type: Forward vs Backward vs Symmetrical vs Unrelated) × </w:t>
+      </w:r>
+      <w:r>
+        <w:rPr>
+          <w:rFonts w:ascii="Times New Roman" w:hAnsi="Times New Roman" w:cs="Times New Roman"/>
+          <w:sz w:val="24"/>
+          <w:szCs w:val="24"/>
+        </w:rPr>
+        <w:t>3</w:t>
+      </w:r>
+      <w:r>
+        <w:rPr>
+          <w:rFonts w:ascii="Times New Roman" w:hAnsi="Times New Roman" w:cs="Times New Roman"/>
+          <w:sz w:val="24"/>
+          <w:szCs w:val="24"/>
+        </w:rPr>
+        <w:t xml:space="preserve"> (</w:t>
+      </w:r>
+      <w:r>
+        <w:rPr>
+          <w:rFonts w:ascii="Times New Roman" w:hAnsi="Times New Roman" w:cs="Times New Roman"/>
+          <w:sz w:val="24"/>
+          <w:szCs w:val="24"/>
+        </w:rPr>
+        <w:t>Encoding Group: Item-Specific vs. Relational vs Read</w:t>
+      </w:r>
+      <w:r>
+        <w:rPr>
+          <w:rFonts w:ascii="Times New Roman" w:hAnsi="Times New Roman" w:cs="Times New Roman"/>
+          <w:sz w:val="24"/>
+          <w:szCs w:val="24"/>
+        </w:rPr>
+        <w:t>)</w:t>
+      </w:r>
+      <w:r>
+        <w:rPr>
+          <w:rFonts w:ascii="Times New Roman" w:hAnsi="Times New Roman" w:cs="Times New Roman"/>
+          <w:sz w:val="24"/>
+          <w:szCs w:val="24"/>
+        </w:rPr>
+        <w:t xml:space="preserve"> </w:t>
+      </w:r>
+      <w:r>
+        <w:rPr>
+          <w:rFonts w:ascii="Times New Roman" w:hAnsi="Times New Roman" w:cs="Times New Roman"/>
+          <w:sz w:val="24"/>
+          <w:szCs w:val="24"/>
+        </w:rPr>
+        <w:t>×</w:t>
+      </w:r>
+      <w:r>
+        <w:rPr>
+          <w:rFonts w:ascii="Times New Roman" w:hAnsi="Times New Roman" w:cs="Times New Roman"/>
+          <w:sz w:val="24"/>
+          <w:szCs w:val="24"/>
+        </w:rPr>
+        <w:t xml:space="preserve"> 2 (Warning: Warning </w:t>
+      </w:r>
+      <w:r>
+        <w:rPr>
+          <w:rFonts w:ascii="Times New Roman" w:hAnsi="Times New Roman" w:cs="Times New Roman"/>
+          <w:sz w:val="24"/>
+          <w:szCs w:val="24"/>
+        </w:rPr>
+        <w:t xml:space="preserve">vs </w:t>
+      </w:r>
+      <w:r>
+        <w:rPr>
+          <w:rFonts w:ascii="Times New Roman" w:hAnsi="Times New Roman" w:cs="Times New Roman"/>
+          <w:sz w:val="24"/>
+          <w:szCs w:val="24"/>
+        </w:rPr>
+        <w:t>No-Warning</w:t>
+      </w:r>
+      <w:r>
+        <w:rPr>
+          <w:rFonts w:ascii="Times New Roman" w:hAnsi="Times New Roman" w:cs="Times New Roman"/>
+          <w:sz w:val="24"/>
+          <w:szCs w:val="24"/>
+        </w:rPr>
+        <w:t xml:space="preserve">) </w:t>
+      </w:r>
+      <w:r>
+        <w:rPr>
+          <w:rFonts w:ascii="Times New Roman" w:hAnsi="Times New Roman" w:cs="Times New Roman"/>
+          <w:sz w:val="24"/>
+          <w:szCs w:val="24"/>
+        </w:rPr>
+        <w:t>×</w:t>
+      </w:r>
+      <w:r>
+        <w:rPr>
+          <w:rFonts w:ascii="Times New Roman" w:hAnsi="Times New Roman" w:cs="Times New Roman"/>
+          <w:sz w:val="24"/>
+          <w:szCs w:val="24"/>
+        </w:rPr>
+        <w:t xml:space="preserve"> 2 (Measure: JOL </w:t>
+      </w:r>
+      <w:r>
+        <w:rPr>
+          <w:rFonts w:ascii="Times New Roman" w:hAnsi="Times New Roman" w:cs="Times New Roman"/>
+          <w:sz w:val="24"/>
+          <w:szCs w:val="24"/>
+        </w:rPr>
+        <w:t xml:space="preserve">vs </w:t>
+      </w:r>
+      <w:r>
+        <w:rPr>
+          <w:rFonts w:ascii="Times New Roman" w:hAnsi="Times New Roman" w:cs="Times New Roman"/>
+          <w:sz w:val="24"/>
+          <w:szCs w:val="24"/>
+        </w:rPr>
+        <w:t>Recall</w:t>
+      </w:r>
+      <w:r>
+        <w:rPr>
+          <w:rFonts w:ascii="Times New Roman" w:hAnsi="Times New Roman" w:cs="Times New Roman"/>
+          <w:sz w:val="24"/>
+          <w:szCs w:val="24"/>
+        </w:rPr>
+        <w:t>)</w:t>
+      </w:r>
+      <w:r>
+        <w:rPr>
+          <w:rFonts w:ascii="Times New Roman" w:hAnsi="Times New Roman" w:cs="Times New Roman"/>
+          <w:sz w:val="24"/>
+          <w:szCs w:val="24"/>
+        </w:rPr>
+        <w:t xml:space="preserve"> we tested whether mean JOL/recall rates differed as a function of the warning manipulation in Experiment 2. </w:t>
+      </w:r>
+      <w:r>
+        <w:rPr>
+          <w:rFonts w:ascii="Times New Roman" w:hAnsi="Times New Roman" w:cs="Times New Roman"/>
+          <w:sz w:val="24"/>
+          <w:szCs w:val="24"/>
+        </w:rPr>
+        <w:t xml:space="preserve">Consistent with the full analyses, only data for block 2 was included in this analysis. </w:t>
+      </w:r>
+      <w:r>
+        <w:rPr>
+          <w:rFonts w:ascii="Times New Roman" w:hAnsi="Times New Roman" w:cs="Times New Roman"/>
+          <w:sz w:val="24"/>
+          <w:szCs w:val="24"/>
+        </w:rPr>
+        <w:t xml:space="preserve">Overall, </w:t>
+      </w:r>
+      <w:r>
+        <w:rPr>
+          <w:rFonts w:ascii="Times New Roman" w:hAnsi="Times New Roman" w:cs="Times New Roman"/>
+          <w:sz w:val="24"/>
+          <w:szCs w:val="24"/>
+        </w:rPr>
+        <w:t xml:space="preserve">the effect of warning was non-significant, </w:t>
+      </w:r>
+      <w:r>
+        <w:rPr>
+          <w:rFonts w:ascii="Times New Roman" w:hAnsi="Times New Roman" w:cs="Times New Roman"/>
+          <w:i/>
+          <w:iCs/>
+          <w:sz w:val="24"/>
+          <w:szCs w:val="24"/>
+        </w:rPr>
+        <w:t>F</w:t>
+      </w:r>
+      <w:r>
+        <w:rPr>
+          <w:rFonts w:ascii="Times New Roman" w:hAnsi="Times New Roman" w:cs="Times New Roman"/>
+          <w:sz w:val="24"/>
+          <w:szCs w:val="24"/>
+        </w:rPr>
+        <w:t>(</w:t>
+      </w:r>
+      <w:r>
+        <w:rPr>
+          <w:rFonts w:ascii="Times New Roman" w:hAnsi="Times New Roman" w:cs="Times New Roman"/>
+          <w:sz w:val="24"/>
+          <w:szCs w:val="24"/>
+        </w:rPr>
+        <w:t>1</w:t>
+      </w:r>
+      <w:r>
+        <w:rPr>
+          <w:rFonts w:ascii="Times New Roman" w:hAnsi="Times New Roman" w:cs="Times New Roman"/>
+          <w:sz w:val="24"/>
+          <w:szCs w:val="24"/>
+        </w:rPr>
+        <w:t xml:space="preserve">, </w:t>
+      </w:r>
+      <w:r>
+        <w:rPr>
+          <w:rFonts w:ascii="Times New Roman" w:hAnsi="Times New Roman" w:cs="Times New Roman"/>
+          <w:sz w:val="24"/>
+          <w:szCs w:val="24"/>
+        </w:rPr>
+        <w:t>211</w:t>
+      </w:r>
+      <w:r>
+        <w:rPr>
+          <w:rFonts w:ascii="Times New Roman" w:hAnsi="Times New Roman" w:cs="Times New Roman"/>
+          <w:sz w:val="24"/>
+          <w:szCs w:val="24"/>
+        </w:rPr>
+        <w:t xml:space="preserve">) </w:t>
+      </w:r>
+      <w:r>
+        <w:rPr>
+          <w:rFonts w:ascii="Times New Roman" w:hAnsi="Times New Roman" w:cs="Times New Roman"/>
+          <w:sz w:val="24"/>
+          <w:szCs w:val="24"/>
+        </w:rPr>
+        <w:t>&lt;</w:t>
+      </w:r>
+      <w:r>
+        <w:rPr>
+          <w:rFonts w:ascii="Times New Roman" w:hAnsi="Times New Roman" w:cs="Times New Roman"/>
+          <w:sz w:val="24"/>
+          <w:szCs w:val="24"/>
+        </w:rPr>
+        <w:t xml:space="preserve"> </w:t>
+      </w:r>
+      <w:r>
+        <w:rPr>
+          <w:rFonts w:ascii="Times New Roman" w:hAnsi="Times New Roman" w:cs="Times New Roman"/>
+          <w:sz w:val="24"/>
+          <w:szCs w:val="24"/>
+        </w:rPr>
+        <w:t>1</w:t>
+      </w:r>
+      <w:r>
+        <w:rPr>
+          <w:rFonts w:ascii="Times New Roman" w:hAnsi="Times New Roman" w:cs="Times New Roman"/>
+          <w:sz w:val="24"/>
+          <w:szCs w:val="24"/>
+        </w:rPr>
+        <w:t xml:space="preserve">, </w:t>
+      </w:r>
+      <w:r>
+        <w:rPr>
+          <w:rFonts w:ascii="Times New Roman" w:hAnsi="Times New Roman" w:cs="Times New Roman"/>
+          <w:i/>
+          <w:iCs/>
+          <w:sz w:val="24"/>
+          <w:szCs w:val="24"/>
+        </w:rPr>
+        <w:t>MSE</w:t>
+      </w:r>
+      <w:r>
+        <w:rPr>
+          <w:rFonts w:ascii="Times New Roman" w:hAnsi="Times New Roman" w:cs="Times New Roman"/>
+          <w:sz w:val="24"/>
+          <w:szCs w:val="24"/>
+        </w:rPr>
+        <w:t xml:space="preserve"> = </w:t>
+      </w:r>
+      <w:r>
+        <w:rPr>
+          <w:rFonts w:ascii="Times New Roman" w:hAnsi="Times New Roman" w:cs="Times New Roman"/>
+          <w:sz w:val="24"/>
+          <w:szCs w:val="24"/>
+        </w:rPr>
+        <w:t>1721.42</w:t>
+      </w:r>
+      <w:r>
+        <w:rPr>
+          <w:rFonts w:ascii="Times New Roman" w:hAnsi="Times New Roman" w:cs="Times New Roman"/>
+          <w:sz w:val="24"/>
+          <w:szCs w:val="24"/>
+        </w:rPr>
+        <w:t xml:space="preserve">, </w:t>
+      </w:r>
+      <w:r>
+        <w:rPr>
+          <w:rFonts w:ascii="Times New Roman" w:hAnsi="Times New Roman" w:cs="Times New Roman"/>
+          <w:i/>
+          <w:iCs/>
+          <w:sz w:val="24"/>
+          <w:szCs w:val="24"/>
+        </w:rPr>
+        <w:t>p</w:t>
+      </w:r>
+      <w:r>
+        <w:rPr>
+          <w:rFonts w:ascii="Times New Roman" w:hAnsi="Times New Roman" w:cs="Times New Roman"/>
+          <w:i/>
+          <w:iCs/>
+          <w:sz w:val="24"/>
+          <w:szCs w:val="24"/>
+          <w:vertAlign w:val="subscript"/>
+        </w:rPr>
+        <w:t>BIC</w:t>
+      </w:r>
+      <w:r>
+        <w:rPr>
+          <w:rFonts w:ascii="Times New Roman" w:hAnsi="Times New Roman" w:cs="Times New Roman"/>
+          <w:sz w:val="24"/>
+          <w:szCs w:val="24"/>
+        </w:rPr>
+        <w:t xml:space="preserve"> = </w:t>
+      </w:r>
+      <w:r>
+        <w:rPr>
+          <w:rFonts w:ascii="Times New Roman" w:hAnsi="Times New Roman" w:cs="Times New Roman"/>
+          <w:sz w:val="24"/>
+          <w:szCs w:val="24"/>
+        </w:rPr>
+        <w:t>.92</w:t>
+      </w:r>
+      <w:bookmarkStart w:id="4" w:name="_GoBack"/>
+      <w:bookmarkEnd w:id="4"/>
+      <w:r>
+        <w:rPr>
+          <w:rFonts w:ascii="Times New Roman" w:hAnsi="Times New Roman" w:cs="Times New Roman"/>
+          <w:sz w:val="24"/>
+          <w:szCs w:val="24"/>
+        </w:rPr>
+        <w:t>, indicating that informing participants about the deceptive nature of a backward associates, symmetrical associates, and unrelated pairs did not influence their JOLs or recall rates.</w:t>
       </w:r>
     </w:p>
     <w:p>
@@ -1343,7 +1689,6 @@
           <w:szCs w:val="24"/>
         </w:rPr>
       </w:pPr>
-      <w:commentRangeStart w:id="4"/>
       <w:r>
         <w:rPr>
           <w:rFonts w:ascii="Times New Roman" w:hAnsi="Times New Roman" w:cs="Times New Roman"/>
@@ -1353,13 +1698,6 @@
           <w:szCs w:val="24"/>
         </w:rPr>
         <w:t>Experiment 2</w:t>
-      </w:r>
-      <w:commentRangeEnd w:id="4"/>
-      <w:r>
-        <w:rPr>
-          <w:rStyle w:val="CommentReference"/>
-        </w:rPr>
-        <w:commentReference w:id="4"/>
       </w:r>
       <w:r>
         <w:rPr>
@@ -1388,8 +1726,24 @@
           <w:sz w:val="24"/>
           <w:szCs w:val="24"/>
         </w:rPr>
+        <w:lastRenderedPageBreak/>
         <w:tab/>
-        <w:t xml:space="preserve">Next, we assessed whether mean JOL/recall rates differed as a function </w:t>
+      </w:r>
+      <w:r>
+        <w:rPr>
+          <w:rFonts w:ascii="Times New Roman" w:hAnsi="Times New Roman" w:cs="Times New Roman"/>
+          <w:sz w:val="24"/>
+          <w:szCs w:val="24"/>
+        </w:rPr>
+        <w:t>Finally</w:t>
+      </w:r>
+      <w:r>
+        <w:rPr>
+          <w:rFonts w:ascii="Times New Roman" w:hAnsi="Times New Roman" w:cs="Times New Roman"/>
+          <w:sz w:val="24"/>
+          <w:szCs w:val="24"/>
+        </w:rPr>
+        <w:t xml:space="preserve">, we assessed whether mean JOL/recall rates differed as a function </w:t>
       </w:r>
       <w:r>
         <w:rPr>
@@ -1913,16 +2267,7 @@
           <w:sz w:val="24"/>
           <w:szCs w:val="24"/>
         </w:rPr>
-        <w:t xml:space="preserve">interactions with </w:t>
-      </w:r>
-      <w:r>
-        <w:rPr>
-          <w:rFonts w:ascii="Times New Roman" w:hAnsi="Times New Roman" w:cs="Times New Roman"/>
-          <w:sz w:val="24"/>
-          <w:szCs w:val="24"/>
-        </w:rPr>
-        <w:lastRenderedPageBreak/>
-        <w:t>Block were non-significant</w:t>
+        <w:t>interactions with Block were non-significant</w:t>
       </w:r>
       <w:r>
         <w:rPr>
@@ -2094,274 +2439,6 @@
           <w:szCs w:val="24"/>
         </w:rPr>
         <w:t xml:space="preserve"> Table 2 reports mean JOL and Recall rates for each pair type split by both block and warning group for each of the three encoding manipulations.</w:t>
-      </w:r>
-    </w:p>
-    <w:p>
-      <w:pPr>
-        <w:spacing w:line="480" w:lineRule="auto"/>
-        <w:rPr>
-          <w:rFonts w:ascii="Times New Roman" w:hAnsi="Times New Roman" w:cs="Times New Roman"/>
-          <w:sz w:val="24"/>
-          <w:szCs w:val="24"/>
-        </w:rPr>
-      </w:pPr>
-      <w:r>
-        <w:rPr>
-          <w:rFonts w:ascii="Times New Roman" w:hAnsi="Times New Roman" w:cs="Times New Roman"/>
-          <w:sz w:val="24"/>
-          <w:szCs w:val="24"/>
-          <w:highlight w:val="yellow"/>
-        </w:rPr>
-        <w:t>[BLOCK 1 VS BLOCK 2 CALIBRATION]</w:t>
-      </w:r>
-    </w:p>
-    <w:p>
-      <w:pPr>
-        <w:spacing w:line="480" w:lineRule="auto"/>
-        <w:jc w:val="center"/>
-        <w:rPr>
-          <w:rFonts w:ascii="Times New Roman" w:hAnsi="Times New Roman" w:cs="Times New Roman"/>
-          <w:b/>
-          <w:bCs/>
-          <w:sz w:val="24"/>
-          <w:szCs w:val="24"/>
-        </w:rPr>
-      </w:pPr>
-      <w:r>
-        <w:rPr>
-          <w:rFonts w:ascii="Times New Roman" w:hAnsi="Times New Roman" w:cs="Times New Roman"/>
-          <w:b/>
-          <w:bCs/>
-          <w:sz w:val="24"/>
-          <w:szCs w:val="24"/>
-        </w:rPr>
-        <w:t>Experiment 2 Warning Effects</w:t>
-      </w:r>
-    </w:p>
-    <w:p>
-      <w:pPr>
-        <w:spacing w:line="480" w:lineRule="auto"/>
-        <w:ind w:firstLine="720"/>
-        <w:rPr>
-          <w:rFonts w:ascii="Times New Roman" w:hAnsi="Times New Roman" w:cs="Times New Roman"/>
-          <w:sz w:val="24"/>
-          <w:szCs w:val="24"/>
-        </w:rPr>
-      </w:pPr>
-      <w:r>
-        <w:rPr>
-          <w:rFonts w:ascii="Times New Roman" w:hAnsi="Times New Roman" w:cs="Times New Roman"/>
-          <w:sz w:val="24"/>
-          <w:szCs w:val="24"/>
-        </w:rPr>
-        <w:t>Finally</w:t>
-      </w:r>
-      <w:r>
-        <w:rPr>
-          <w:rFonts w:ascii="Times New Roman" w:hAnsi="Times New Roman" w:cs="Times New Roman"/>
-          <w:sz w:val="24"/>
-          <w:szCs w:val="24"/>
-        </w:rPr>
-        <w:t xml:space="preserve">, </w:t>
-      </w:r>
-      <w:r>
-        <w:rPr>
-          <w:rFonts w:ascii="Times New Roman" w:hAnsi="Times New Roman" w:cs="Times New Roman"/>
-          <w:sz w:val="24"/>
-          <w:szCs w:val="24"/>
-        </w:rPr>
-        <w:t xml:space="preserve">using a </w:t>
-      </w:r>
-      <w:r>
-        <w:rPr>
-          <w:rFonts w:ascii="Times New Roman" w:hAnsi="Times New Roman" w:cs="Times New Roman"/>
-          <w:sz w:val="24"/>
-          <w:szCs w:val="24"/>
-        </w:rPr>
-        <w:t xml:space="preserve">4 (Pair Type: Forward vs Backward vs Symmetrical vs Unrelated) × </w:t>
-      </w:r>
-      <w:r>
-        <w:rPr>
-          <w:rFonts w:ascii="Times New Roman" w:hAnsi="Times New Roman" w:cs="Times New Roman"/>
-          <w:sz w:val="24"/>
-          <w:szCs w:val="24"/>
-        </w:rPr>
-        <w:t>3</w:t>
-      </w:r>
-      <w:r>
-        <w:rPr>
-          <w:rFonts w:ascii="Times New Roman" w:hAnsi="Times New Roman" w:cs="Times New Roman"/>
-          <w:sz w:val="24"/>
-          <w:szCs w:val="24"/>
-        </w:rPr>
-        <w:t xml:space="preserve"> (</w:t>
-      </w:r>
-      <w:r>
-        <w:rPr>
-          <w:rFonts w:ascii="Times New Roman" w:hAnsi="Times New Roman" w:cs="Times New Roman"/>
-          <w:sz w:val="24"/>
-          <w:szCs w:val="24"/>
-        </w:rPr>
-        <w:t>Encoding Group: Item-Specific vs. Relational vs Read</w:t>
-      </w:r>
-      <w:r>
-        <w:rPr>
-          <w:rFonts w:ascii="Times New Roman" w:hAnsi="Times New Roman" w:cs="Times New Roman"/>
-          <w:sz w:val="24"/>
-          <w:szCs w:val="24"/>
-        </w:rPr>
-        <w:t>)</w:t>
-      </w:r>
-      <w:r>
-        <w:rPr>
-          <w:rFonts w:ascii="Times New Roman" w:hAnsi="Times New Roman" w:cs="Times New Roman"/>
-          <w:sz w:val="24"/>
-          <w:szCs w:val="24"/>
-        </w:rPr>
-        <w:t xml:space="preserve"> </w:t>
-      </w:r>
-      <w:r>
-        <w:rPr>
-          <w:rFonts w:ascii="Times New Roman" w:hAnsi="Times New Roman" w:cs="Times New Roman"/>
-          <w:sz w:val="24"/>
-          <w:szCs w:val="24"/>
-        </w:rPr>
-        <w:t>×</w:t>
-      </w:r>
-      <w:r>
-        <w:rPr>
-          <w:rFonts w:ascii="Times New Roman" w:hAnsi="Times New Roman" w:cs="Times New Roman"/>
-          <w:sz w:val="24"/>
-          <w:szCs w:val="24"/>
-        </w:rPr>
-        <w:t xml:space="preserve"> 2 (Block: Block 1 </w:t>
-      </w:r>
-      <w:r>
-        <w:rPr>
-          <w:rFonts w:ascii="Times New Roman" w:hAnsi="Times New Roman" w:cs="Times New Roman"/>
-          <w:sz w:val="24"/>
-          <w:szCs w:val="24"/>
-        </w:rPr>
-        <w:t xml:space="preserve">vs Block 2) </w:t>
-      </w:r>
-      <w:r>
-        <w:rPr>
-          <w:rFonts w:ascii="Times New Roman" w:hAnsi="Times New Roman" w:cs="Times New Roman"/>
-          <w:sz w:val="24"/>
-          <w:szCs w:val="24"/>
-        </w:rPr>
-        <w:t>×</w:t>
-      </w:r>
-      <w:r>
-        <w:rPr>
-          <w:rFonts w:ascii="Times New Roman" w:hAnsi="Times New Roman" w:cs="Times New Roman"/>
-          <w:sz w:val="24"/>
-          <w:szCs w:val="24"/>
-        </w:rPr>
-        <w:t xml:space="preserve"> 2 (Measure: JOL </w:t>
-      </w:r>
-      <w:r>
-        <w:rPr>
-          <w:rFonts w:ascii="Times New Roman" w:hAnsi="Times New Roman" w:cs="Times New Roman"/>
-          <w:sz w:val="24"/>
-          <w:szCs w:val="24"/>
-        </w:rPr>
-        <w:t xml:space="preserve">vs </w:t>
-      </w:r>
-      <w:r>
-        <w:rPr>
-          <w:rFonts w:ascii="Times New Roman" w:hAnsi="Times New Roman" w:cs="Times New Roman"/>
-          <w:sz w:val="24"/>
-          <w:szCs w:val="24"/>
-        </w:rPr>
-        <w:t>Recall</w:t>
-      </w:r>
-      <w:r>
-        <w:rPr>
-          <w:rFonts w:ascii="Times New Roman" w:hAnsi="Times New Roman" w:cs="Times New Roman"/>
-          <w:sz w:val="24"/>
-          <w:szCs w:val="24"/>
-        </w:rPr>
-        <w:t>)</w:t>
-      </w:r>
-      <w:r>
-        <w:rPr>
-          <w:rFonts w:ascii="Times New Roman" w:hAnsi="Times New Roman" w:cs="Times New Roman"/>
-          <w:sz w:val="24"/>
-          <w:szCs w:val="24"/>
-        </w:rPr>
-        <w:t xml:space="preserve"> we tested </w:t>
-      </w:r>
-      <w:r>
-        <w:rPr>
-          <w:rFonts w:ascii="Times New Roman" w:hAnsi="Times New Roman" w:cs="Times New Roman"/>
-          <w:sz w:val="24"/>
-          <w:szCs w:val="24"/>
-        </w:rPr>
-        <w:t xml:space="preserve">whether mean JOL/recall rates differed as a function of </w:t>
-      </w:r>
-      <w:r>
-        <w:rPr>
-          <w:rFonts w:ascii="Times New Roman" w:hAnsi="Times New Roman" w:cs="Times New Roman"/>
-          <w:sz w:val="24"/>
-          <w:szCs w:val="24"/>
-        </w:rPr>
-        <w:t>warning</w:t>
-      </w:r>
-      <w:r>
-        <w:rPr>
-          <w:rFonts w:ascii="Times New Roman" w:hAnsi="Times New Roman" w:cs="Times New Roman"/>
-          <w:sz w:val="24"/>
-          <w:szCs w:val="24"/>
-        </w:rPr>
-        <w:t xml:space="preserve"> in Experiment 2</w:t>
-      </w:r>
-      <w:r>
-        <w:rPr>
-          <w:rFonts w:ascii="Times New Roman" w:hAnsi="Times New Roman" w:cs="Times New Roman"/>
-          <w:sz w:val="24"/>
-          <w:szCs w:val="24"/>
-        </w:rPr>
-        <w:t>. Overall, [MAIN EFFECT OF WARNING?].</w:t>
-      </w:r>
-    </w:p>
-    <w:p>
-      <w:pPr>
-        <w:spacing w:line="480" w:lineRule="auto"/>
-        <w:rPr>
-          <w:rFonts w:ascii="Times New Roman" w:hAnsi="Times New Roman" w:cs="Times New Roman"/>
-          <w:sz w:val="24"/>
-          <w:szCs w:val="24"/>
-        </w:rPr>
-      </w:pPr>
-      <w:r>
-        <w:rPr>
-          <w:rFonts w:ascii="Times New Roman" w:hAnsi="Times New Roman" w:cs="Times New Roman"/>
-          <w:sz w:val="24"/>
-          <w:szCs w:val="24"/>
-        </w:rPr>
-        <w:t>[WHAT ABOUT INTERACTIONS?]</w:t>
-      </w:r>
-    </w:p>
-    <w:p>
-      <w:pPr>
-        <w:spacing w:line="480" w:lineRule="auto"/>
-        <w:rPr>
-          <w:rFonts w:ascii="Times New Roman" w:hAnsi="Times New Roman" w:cs="Times New Roman"/>
-          <w:b/>
-          <w:bCs/>
-          <w:sz w:val="24"/>
-          <w:szCs w:val="24"/>
-        </w:rPr>
-      </w:pPr>
-      <w:r>
-        <w:rPr>
-          <w:rFonts w:ascii="Times New Roman" w:hAnsi="Times New Roman" w:cs="Times New Roman"/>
-          <w:sz w:val="24"/>
-          <w:szCs w:val="24"/>
-          <w:highlight w:val="yellow"/>
-        </w:rPr>
-        <w:t>[WARNING VS NO WARNING CALIBRATION HERE]</w:t>
       </w:r>
     </w:p>
     <w:p>
@@ -11063,60 +11140,14 @@
 </w:document>
 </file>
 
-<file path=word/comments.xml><?xml version="1.0" encoding="utf-8"?>
-<w:comments xmlns:wpc="http://schemas.microsoft.com/office/word/2010/wordprocessingCanvas" xmlns:cx="http://schemas.microsoft.com/office/drawing/2014/chartex" xmlns:cx1="http://schemas.microsoft.com/office/drawing/2015/9/8/chartex" xmlns:cx2="http://schemas.microsoft.com/office/drawing/2015/10/21/chartex" xmlns:cx3="http://schemas.microsoft.com/office/drawing/2016/5/9/chartex" xmlns:cx4="http://schemas.microsoft.com/office/drawing/2016/5/10/chartex" xmlns:cx5="http://schemas.microsoft.com/office/drawing/2016/5/11/chartex" xmlns:cx6="http://schemas.microsoft.com/office/drawing/2016/5/12/chartex" xmlns:cx7="http://schemas.microsoft.com/office/drawing/2016/5/13/chartex" xmlns:cx8="http://schemas.microsoft.com/office/drawing/2016/5/14/chartex" xmlns:mc="http://schemas.openxmlformats.org/markup-compatibility/2006" xmlns:aink="http://schemas.microsoft.com/office/drawing/2016/ink" xmlns:am3d="http://schemas.microsoft.com/office/drawing/2017/model3d" xmlns:o="urn:schemas-microsoft-com:office:office" xmlns:r="http://schemas.openxmlformats.org/officeDocument/2006/relationships" xmlns:m="http://schemas.openxmlformats.org/officeDocument/2006/math" xmlns:v="urn:schemas-microsoft-com:vml" xmlns:wp14="http://schemas.microsoft.com/office/word/2010/wordprocessingDrawing" xmlns:wp="http://schemas.openxmlformats.org/drawingml/2006/wordprocessingDrawing" xmlns:w10="urn:schemas-microsoft-com:office:word" xmlns:w="http://schemas.openxmlformats.org/wordprocessingml/2006/main" xmlns:w14="http://schemas.microsoft.com/office/word/2010/wordml" xmlns:w15="http://schemas.microsoft.com/office/word/2012/wordml" xmlns:w16cex="http://schemas.microsoft.com/office/word/2018/wordml/cex" xmlns:w16cid="http://schemas.microsoft.com/office/word/2016/wordml/cid" xmlns:w16="http://schemas.microsoft.com/office/word/2018/wordml" xmlns:w16se="http://schemas.microsoft.com/office/word/2015/wordml/symex" xmlns:wpg="http://schemas.microsoft.com/office/word/2010/wordprocessingGroup" xmlns:wpi="http://schemas.microsoft.com/office/word/2010/wordprocessingInk" xmlns:wne="http://schemas.microsoft.com/office/word/2006/wordml" xmlns:wps="http://schemas.microsoft.com/office/word/2010/wordprocessingShape" mc:Ignorable="w14 w15 w16se w16cid w16 w16cex wp14">
-  <w:comment w:id="4" w:author="Nick Maxwell" w:date="2020-10-24T12:55:00Z" w:initials="NM">
-    <w:p>
-      <w:pPr>
-        <w:pStyle w:val="CommentText"/>
-      </w:pPr>
-      <w:r>
-        <w:rPr>
-          <w:rStyle w:val="CommentReference"/>
-        </w:rPr>
-        <w:annotationRef/>
-      </w:r>
-      <w:proofErr w:type="gramStart"/>
-      <w:r>
-        <w:t>I’m</w:t>
-      </w:r>
-      <w:proofErr w:type="gramEnd"/>
-      <w:r>
-        <w:t xml:space="preserve"> collapsing across warning since that’s what we did in the full analyses.</w:t>
-      </w:r>
-    </w:p>
-  </w:comment>
-</w:comments>
-</file>
-
-<file path=word/commentsExtended.xml><?xml version="1.0" encoding="utf-8"?>
-<w15:commentsEx xmlns:wpc="http://schemas.microsoft.com/office/word/2010/wordprocessingCanvas" xmlns:cx="http://schemas.microsoft.com/office/drawing/2014/chartex" xmlns:cx1="http://schemas.microsoft.com/office/drawing/2015/9/8/chartex" xmlns:cx2="http://schemas.microsoft.com/office/drawing/2015/10/21/chartex" xmlns:cx3="http://schemas.microsoft.com/office/drawing/2016/5/9/chartex" xmlns:cx4="http://schemas.microsoft.com/office/drawing/2016/5/10/chartex" xmlns:cx5="http://schemas.microsoft.com/office/drawing/2016/5/11/chartex" xmlns:cx6="http://schemas.microsoft.com/office/drawing/2016/5/12/chartex" xmlns:cx7="http://schemas.microsoft.com/office/drawing/2016/5/13/chartex" xmlns:cx8="http://schemas.microsoft.com/office/drawing/2016/5/14/chartex" xmlns:mc="http://schemas.openxmlformats.org/markup-compatibility/2006" xmlns:aink="http://schemas.microsoft.com/office/drawing/2016/ink" xmlns:am3d="http://schemas.microsoft.com/office/drawing/2017/model3d" xmlns:o="urn:schemas-microsoft-com:office:office" xmlns:r="http://schemas.openxmlformats.org/officeDocument/2006/relationships" xmlns:m="http://schemas.openxmlformats.org/officeDocument/2006/math" xmlns:v="urn:schemas-microsoft-com:vml" xmlns:wp14="http://schemas.microsoft.com/office/word/2010/wordprocessingDrawing" xmlns:wp="http://schemas.openxmlformats.org/drawingml/2006/wordprocessingDrawing" xmlns:w10="urn:schemas-microsoft-com:office:word" xmlns:w="http://schemas.openxmlformats.org/wordprocessingml/2006/main" xmlns:w14="http://schemas.microsoft.com/office/word/2010/wordml" xmlns:w15="http://schemas.microsoft.com/office/word/2012/wordml" xmlns:w16cex="http://schemas.microsoft.com/office/word/2018/wordml/cex" xmlns:w16cid="http://schemas.microsoft.com/office/word/2016/wordml/cid" xmlns:w16="http://schemas.microsoft.com/office/word/2018/wordml" xmlns:w16se="http://schemas.microsoft.com/office/word/2015/wordml/symex" xmlns:wpg="http://schemas.microsoft.com/office/word/2010/wordprocessingGroup" xmlns:wpi="http://schemas.microsoft.com/office/word/2010/wordprocessingInk" xmlns:wne="http://schemas.microsoft.com/office/word/2006/wordml" xmlns:wps="http://schemas.microsoft.com/office/word/2010/wordprocessingShape" mc:Ignorable="w14 w15 w16se w16cid w16 w16cex wp14">
-  <w15:commentEx w15:paraId="1CD75166" w15:done="0"/>
-</w15:commentsEx>
-</file>
-
 <file path=word/commentsExtensible.xml><?xml version="1.0" encoding="utf-8"?>
 <w16cex:commentsExtensible xmlns:wpc="http://schemas.microsoft.com/office/word/2010/wordprocessingCanvas" xmlns:cx="http://schemas.microsoft.com/office/drawing/2014/chartex" xmlns:cx1="http://schemas.microsoft.com/office/drawing/2015/9/8/chartex" xmlns:cx2="http://schemas.microsoft.com/office/drawing/2015/10/21/chartex" xmlns:cx3="http://schemas.microsoft.com/office/drawing/2016/5/9/chartex" xmlns:cx4="http://schemas.microsoft.com/office/drawing/2016/5/10/chartex" xmlns:cx5="http://schemas.microsoft.com/office/drawing/2016/5/11/chartex" xmlns:cx6="http://schemas.microsoft.com/office/drawing/2016/5/12/chartex" xmlns:cx7="http://schemas.microsoft.com/office/drawing/2016/5/13/chartex" xmlns:cx8="http://schemas.microsoft.com/office/drawing/2016/5/14/chartex" xmlns:mc="http://schemas.openxmlformats.org/markup-compatibility/2006" xmlns:aink="http://schemas.microsoft.com/office/drawing/2016/ink" xmlns:am3d="http://schemas.microsoft.com/office/drawing/2017/model3d" xmlns:o="urn:schemas-microsoft-com:office:office" xmlns:r="http://schemas.openxmlformats.org/officeDocument/2006/relationships" xmlns:m="http://schemas.openxmlformats.org/officeDocument/2006/math" xmlns:v="urn:schemas-microsoft-com:vml" xmlns:wp14="http://schemas.microsoft.com/office/word/2010/wordprocessingDrawing" xmlns:wp="http://schemas.openxmlformats.org/drawingml/2006/wordprocessingDrawing" xmlns:w10="urn:schemas-microsoft-com:office:word" xmlns:w="http://schemas.openxmlformats.org/wordprocessingml/2006/main" xmlns:w14="http://schemas.microsoft.com/office/word/2010/wordml" xmlns:w15="http://schemas.microsoft.com/office/word/2012/wordml" xmlns:w16cex="http://schemas.microsoft.com/office/word/2018/wordml/cex" xmlns:w16cid="http://schemas.microsoft.com/office/word/2016/wordml/cid" xmlns:w16="http://schemas.microsoft.com/office/word/2018/wordml" xmlns:w16se="http://schemas.microsoft.com/office/word/2015/wordml/symex" xmlns:wpg="http://schemas.microsoft.com/office/word/2010/wordprocessingGroup" xmlns:wpi="http://schemas.microsoft.com/office/word/2010/wordprocessingInk" xmlns:wne="http://schemas.microsoft.com/office/word/2006/wordml" xmlns:wps="http://schemas.microsoft.com/office/word/2010/wordprocessingShape" mc:Ignorable="w14 w15 w16se w16cid w16 w16cex wp14">
   <w16cex:commentExtensible w16cex:durableId="233EA2A5" w16cex:dateUtc="2020-10-24T17:55:00Z"/>
 </w16cex:commentsExtensible>
 </file>
 
-<file path=word/commentsIds.xml><?xml version="1.0" encoding="utf-8"?>
-<w16cid:commentsIds xmlns:wpc="http://schemas.microsoft.com/office/word/2010/wordprocessingCanvas" xmlns:cx="http://schemas.microsoft.com/office/drawing/2014/chartex" xmlns:cx1="http://schemas.microsoft.com/office/drawing/2015/9/8/chartex" xmlns:cx2="http://schemas.microsoft.com/office/drawing/2015/10/21/chartex" xmlns:cx3="http://schemas.microsoft.com/office/drawing/2016/5/9/chartex" xmlns:cx4="http://schemas.microsoft.com/office/drawing/2016/5/10/chartex" xmlns:cx5="http://schemas.microsoft.com/office/drawing/2016/5/11/chartex" xmlns:cx6="http://schemas.microsoft.com/office/drawing/2016/5/12/chartex" xmlns:cx7="http://schemas.microsoft.com/office/drawing/2016/5/13/chartex" xmlns:cx8="http://schemas.microsoft.com/office/drawing/2016/5/14/chartex" xmlns:mc="http://schemas.openxmlformats.org/markup-compatibility/2006" xmlns:aink="http://schemas.microsoft.com/office/drawing/2016/ink" xmlns:am3d="http://schemas.microsoft.com/office/drawing/2017/model3d" xmlns:o="urn:schemas-microsoft-com:office:office" xmlns:r="http://schemas.openxmlformats.org/officeDocument/2006/relationships" xmlns:m="http://schemas.openxmlformats.org/officeDocument/2006/math" xmlns:v="urn:schemas-microsoft-com:vml" xmlns:wp14="http://schemas.microsoft.com/office/word/2010/wordprocessingDrawing" xmlns:wp="http://schemas.openxmlformats.org/drawingml/2006/wordprocessingDrawing" xmlns:w10="urn:schemas-microsoft-com:office:word" xmlns:w="http://schemas.openxmlformats.org/wordprocessingml/2006/main" xmlns:w14="http://schemas.microsoft.com/office/word/2010/wordml" xmlns:w15="http://schemas.microsoft.com/office/word/2012/wordml" xmlns:w16cex="http://schemas.microsoft.com/office/word/2018/wordml/cex" xmlns:w16cid="http://schemas.microsoft.com/office/word/2016/wordml/cid" xmlns:w16="http://schemas.microsoft.com/office/word/2018/wordml" xmlns:w16se="http://schemas.microsoft.com/office/word/2015/wordml/symex" xmlns:wpg="http://schemas.microsoft.com/office/word/2010/wordprocessingGroup" xmlns:wpi="http://schemas.microsoft.com/office/word/2010/wordprocessingInk" xmlns:wne="http://schemas.microsoft.com/office/word/2006/wordml" xmlns:wps="http://schemas.microsoft.com/office/word/2010/wordprocessingShape" mc:Ignorable="w14 w15 w16se w16cid w16 w16cex wp14">
-  <w16cid:commentId w16cid:paraId="1CD75166" w16cid:durableId="233EA2A5"/>
-</w16cid:commentsIds>
-</file>
-
-<file path=word/people.xml><?xml version="1.0" encoding="utf-8"?>
-<w15:people xmlns:wpc="http://schemas.microsoft.com/office/word/2010/wordprocessingCanvas" xmlns:cx="http://schemas.microsoft.com/office/drawing/2014/chartex" xmlns:cx1="http://schemas.microsoft.com/office/drawing/2015/9/8/chartex" xmlns:cx2="http://schemas.microsoft.com/office/drawing/2015/10/21/chartex" xmlns:cx3="http://schemas.microsoft.com/office/drawing/2016/5/9/chartex" xmlns:cx4="http://schemas.microsoft.com/office/drawing/2016/5/10/chartex" xmlns:cx5="http://schemas.microsoft.com/office/drawing/2016/5/11/chartex" xmlns:cx6="http://schemas.microsoft.com/office/drawing/2016/5/12/chartex" xmlns:cx7="http://schemas.microsoft.com/office/drawing/2016/5/13/chartex" xmlns:cx8="http://schemas.microsoft.com/office/drawing/2016/5/14/chartex" xmlns:mc="http://schemas.openxmlformats.org/markup-compatibility/2006" xmlns:aink="http://schemas.microsoft.com/office/drawing/2016/ink" xmlns:am3d="http://schemas.microsoft.com/office/drawing/2017/model3d" xmlns:o="urn:schemas-microsoft-com:office:office" xmlns:r="http://schemas.openxmlformats.org/officeDocument/2006/relationships" xmlns:m="http://schemas.openxmlformats.org/officeDocument/2006/math" xmlns:v="urn:schemas-microsoft-com:vml" xmlns:wp14="http://schemas.microsoft.com/office/word/2010/wordprocessingDrawing" xmlns:wp="http://schemas.openxmlformats.org/drawingml/2006/wordprocessingDrawing" xmlns:w10="urn:schemas-microsoft-com:office:word" xmlns:w="http://schemas.openxmlformats.org/wordprocessingml/2006/main" xmlns:w14="http://schemas.microsoft.com/office/word/2010/wordml" xmlns:w15="http://schemas.microsoft.com/office/word/2012/wordml" xmlns:w16cex="http://schemas.microsoft.com/office/word/2018/wordml/cex" xmlns:w16cid="http://schemas.microsoft.com/office/word/2016/wordml/cid" xmlns:w16="http://schemas.microsoft.com/office/word/2018/wordml" xmlns:w16se="http://schemas.microsoft.com/office/word/2015/wordml/symex" xmlns:wpg="http://schemas.microsoft.com/office/word/2010/wordprocessingGroup" xmlns:wpi="http://schemas.microsoft.com/office/word/2010/wordprocessingInk" xmlns:wne="http://schemas.microsoft.com/office/word/2006/wordml" xmlns:wps="http://schemas.microsoft.com/office/word/2010/wordprocessingShape" mc:Ignorable="w14 w15 w16se w16cid w16 w16cex wp14">
-  <w15:person w15:author="Nick Maxwell">
-    <w15:presenceInfo w15:providerId="Windows Live" w15:userId="8614ede61265de7b"/>
-  </w15:person>
-</w15:people>
-</file>
-
 <file path=word/styles.xml><?xml version="1.0" encoding="utf-8"?>
-<w:styles xmlns:mc="http://schemas.openxmlformats.org/markup-compatibility/2006" xmlns:r="http://schemas.openxmlformats.org/officeDocument/2006/relationships" xmlns:w="http://schemas.openxmlformats.org/wordprocessingml/2006/main" xmlns:w14="http://schemas.microsoft.com/office/word/2010/wordml" xmlns:w15="http://schemas.microsoft.com/office/word/2012/wordml" xmlns:w16cex="http://schemas.microsoft.com/office/word/2018/wordml/cex" xmlns:w16cid="http://schemas.microsoft.com/office/word/2016/wordml/cid" xmlns:w16="http://schemas.microsoft.com/office/word/2018/wordml" xmlns:w16se="http://schemas.microsoft.com/office/word/2015/wordml/symex" mc:Ignorable="w14 w15 w16se w16cid w16 w16cex">
+<w:styles xmlns:mc="http://schemas.openxmlformats.org/markup-compatibility/2006" xmlns:r="http://schemas.openxmlformats.org/officeDocument/2006/relationships" xmlns:w="http://schemas.openxmlformats.org/wordprocessingml/2006/main" xmlns:w14="http://schemas.microsoft.com/office/word/2010/wordml" xmlns:w15="http://schemas.microsoft.com/office/word/2012/wordml" xmlns:w16cid="http://schemas.microsoft.com/office/word/2016/wordml/cid" xmlns:w16se="http://schemas.microsoft.com/office/word/2015/wordml/symex" mc:Ignorable="w14 w15 w16se w16cid">
   <w:docDefaults>
     <w:rPrDefault>
       <w:rPr>

</xml_diff>